<commit_message>
updated models and summary report
</commit_message>
<xml_diff>
--- a/Summary Report.docx
+++ b/Summary Report.docx
@@ -25,15 +25,38 @@
         <w:pStyle w:val="BodyText"/>
       </w:pPr>
       <w:r>
+        <w:t>(</w:t>
+      </w:r>
+      <w:r>
         <w:t xml:space="preserve">This is an initial draft of the work done so far. I will update this document as we proceed in the project with all the decisions and </w:t>
       </w:r>
-      <w:proofErr w:type="gramStart"/>
-      <w:r>
-        <w:t>activities</w:t>
-      </w:r>
-      <w:proofErr w:type="gramEnd"/>
-      <w:r>
-        <w:t xml:space="preserve"> we perform</w:t>
+      <w:r>
+        <w:t>activities,</w:t>
+      </w:r>
+      <w:r>
+        <w:t xml:space="preserve"> we </w:t>
+      </w:r>
+      <w:commentRangeStart w:id="1"/>
+      <w:commentRangeStart w:id="2"/>
+      <w:r>
+        <w:t>perform</w:t>
+      </w:r>
+      <w:commentRangeEnd w:id="1"/>
+      <w:r>
+        <w:rPr>
+          <w:rStyle w:val="CommentReference"/>
+        </w:rPr>
+        <w:commentReference w:id="1"/>
+      </w:r>
+      <w:commentRangeEnd w:id="2"/>
+      <w:r>
+        <w:rPr>
+          <w:rStyle w:val="CommentReference"/>
+        </w:rPr>
+        <w:commentReference w:id="2"/>
+      </w:r>
+      <w:r>
+        <w:t>)</w:t>
       </w:r>
     </w:p>
     <w:p>
@@ -44,14 +67,47 @@
     <w:p>
       <w:pPr>
         <w:pStyle w:val="Heading2"/>
+        <w:rPr>
+          <w:b/>
+          <w:bCs/>
+        </w:rPr>
       </w:pPr>
       <w:r>
+        <w:rPr>
+          <w:b/>
+          <w:bCs/>
+        </w:rPr>
         <w:t xml:space="preserve">Data </w:t>
       </w:r>
       <w:r>
-        <w:t>Point Selection</w:t>
-      </w:r>
-      <w:r>
+        <w:rPr>
+          <w:b/>
+          <w:bCs/>
+        </w:rPr>
+        <w:t xml:space="preserve">Point </w:t>
+      </w:r>
+      <w:commentRangeStart w:id="3"/>
+      <w:r>
+        <w:rPr>
+          <w:b/>
+          <w:bCs/>
+        </w:rPr>
+        <w:t>Selection</w:t>
+      </w:r>
+      <w:commentRangeEnd w:id="3"/>
+      <w:r>
+        <w:rPr>
+          <w:rStyle w:val="CommentReference"/>
+          <w:rFonts w:asciiTheme="minorHAnsi" w:eastAsiaTheme="minorHAnsi" w:hAnsiTheme="minorHAnsi" w:cstheme="minorBidi"/>
+          <w:color w:val="auto"/>
+        </w:rPr>
+        <w:commentReference w:id="3"/>
+      </w:r>
+      <w:r>
+        <w:rPr>
+          <w:b/>
+          <w:bCs/>
+        </w:rPr>
         <w:t>:</w:t>
       </w:r>
     </w:p>
@@ -371,7 +427,31 @@
                 <w:color w:val="000000"/>
                 <w:lang w:bidi="mr-IN"/>
               </w:rPr>
-              <w:t>More population can drive more business opportunity</w:t>
+              <w:t xml:space="preserve">More population </w:t>
+            </w:r>
+            <w:commentRangeStart w:id="4"/>
+            <w:r>
+              <w:rPr>
+                <w:rFonts w:ascii="Calibri" w:eastAsia="Times New Roman" w:hAnsi="Calibri" w:cs="Calibri"/>
+                <w:color w:val="000000"/>
+                <w:lang w:bidi="mr-IN"/>
+              </w:rPr>
+              <w:t>can</w:t>
+            </w:r>
+            <w:commentRangeEnd w:id="4"/>
+            <w:r>
+              <w:rPr>
+                <w:rStyle w:val="CommentReference"/>
+              </w:rPr>
+              <w:commentReference w:id="4"/>
+            </w:r>
+            <w:r>
+              <w:rPr>
+                <w:rFonts w:ascii="Calibri" w:eastAsia="Times New Roman" w:hAnsi="Calibri" w:cs="Calibri"/>
+                <w:color w:val="000000"/>
+                <w:lang w:bidi="mr-IN"/>
+              </w:rPr>
+              <w:t xml:space="preserve"> drive more business opportunity</w:t>
             </w:r>
           </w:p>
         </w:tc>
@@ -1138,7 +1218,31 @@
                 <w:color w:val="000000"/>
                 <w:lang w:bidi="mr-IN"/>
               </w:rPr>
-              <w:t>This data can provide us with existing count of SHGs and possible their possible profitability</w:t>
+              <w:t xml:space="preserve">This data can provide us with existing count of </w:t>
+            </w:r>
+            <w:commentRangeStart w:id="5"/>
+            <w:r>
+              <w:rPr>
+                <w:rFonts w:ascii="Calibri" w:eastAsia="Times New Roman" w:hAnsi="Calibri" w:cs="Calibri"/>
+                <w:color w:val="000000"/>
+                <w:lang w:bidi="mr-IN"/>
+              </w:rPr>
+              <w:t>SHGs</w:t>
+            </w:r>
+            <w:commentRangeEnd w:id="5"/>
+            <w:r>
+              <w:rPr>
+                <w:rStyle w:val="CommentReference"/>
+              </w:rPr>
+              <w:commentReference w:id="5"/>
+            </w:r>
+            <w:r>
+              <w:rPr>
+                <w:rFonts w:ascii="Calibri" w:eastAsia="Times New Roman" w:hAnsi="Calibri" w:cs="Calibri"/>
+                <w:color w:val="000000"/>
+                <w:lang w:bidi="mr-IN"/>
+              </w:rPr>
+              <w:t xml:space="preserve"> and possible their possible profitability</w:t>
             </w:r>
           </w:p>
         </w:tc>
@@ -1270,7 +1374,23 @@
                 <w:color w:val="000000"/>
                 <w:lang w:bidi="mr-IN"/>
               </w:rPr>
-              <w:t>is an indicator of how the economy is performing in that state and could be a crucial factor for business expansion</w:t>
+              <w:t xml:space="preserve">is an indicator of how the economy is performing in that state and could be a crucial factor for business </w:t>
+            </w:r>
+            <w:commentRangeStart w:id="6"/>
+            <w:r>
+              <w:rPr>
+                <w:rFonts w:ascii="Calibri" w:eastAsia="Times New Roman" w:hAnsi="Calibri" w:cs="Calibri"/>
+                <w:color w:val="000000"/>
+                <w:lang w:bidi="mr-IN"/>
+              </w:rPr>
+              <w:t>expansion</w:t>
+            </w:r>
+            <w:commentRangeEnd w:id="6"/>
+            <w:r>
+              <w:rPr>
+                <w:rStyle w:val="CommentReference"/>
+              </w:rPr>
+              <w:commentReference w:id="6"/>
             </w:r>
           </w:p>
         </w:tc>
@@ -1288,8 +1408,16 @@
     <w:p>
       <w:pPr>
         <w:pStyle w:val="Heading2"/>
+        <w:rPr>
+          <w:b/>
+          <w:bCs/>
+        </w:rPr>
       </w:pPr>
       <w:r>
+        <w:rPr>
+          <w:b/>
+          <w:bCs/>
+        </w:rPr>
         <w:t>Data Collection:</w:t>
       </w:r>
     </w:p>
@@ -1310,18 +1438,39 @@
         <w:t>to be considered for analysis, I started looking for credible sources over the internet which can provide us with required data. Below are the online resources I referred to in order to gather the data.</w:t>
       </w:r>
     </w:p>
+    <w:commentRangeStart w:id="7"/>
     <w:p>
-      <w:hyperlink r:id="rId5" w:history="1">
-        <w:r>
-          <w:rPr>
-            <w:rStyle w:val="Hyperlink"/>
-          </w:rPr>
-          <w:t>https://www.census2011.co.in/</w:t>
-        </w:r>
-      </w:hyperlink>
+      <w:r>
+        <w:fldChar w:fldCharType="begin"/>
+      </w:r>
+      <w:r>
+        <w:instrText xml:space="preserve"> HYPERLINK "https://www.census2011.co.in/" </w:instrText>
+      </w:r>
+      <w:r>
+        <w:fldChar w:fldCharType="separate"/>
+      </w:r>
+      <w:r>
+        <w:rPr>
+          <w:rStyle w:val="Hyperlink"/>
+        </w:rPr>
+        <w:t>https://www.census2011.co.in/</w:t>
+      </w:r>
+      <w:r>
+        <w:rPr>
+          <w:rStyle w:val="Hyperlink"/>
+        </w:rPr>
+        <w:fldChar w:fldCharType="end"/>
+      </w:r>
+      <w:commentRangeEnd w:id="7"/>
+      <w:r>
+        <w:rPr>
+          <w:rStyle w:val="CommentReference"/>
+        </w:rPr>
+        <w:commentReference w:id="7"/>
+      </w:r>
     </w:p>
     <w:p>
-      <w:hyperlink r:id="rId6" w:history="1">
+      <w:hyperlink r:id="rId8" w:history="1">
         <w:r>
           <w:rPr>
             <w:rStyle w:val="Hyperlink"/>
@@ -1331,7 +1480,7 @@
       </w:hyperlink>
     </w:p>
     <w:p>
-      <w:hyperlink r:id="rId7" w:history="1">
+      <w:hyperlink r:id="rId9" w:history="1">
         <w:r>
           <w:rPr>
             <w:rStyle w:val="Hyperlink"/>
@@ -1341,7 +1490,7 @@
       </w:hyperlink>
     </w:p>
     <w:p>
-      <w:hyperlink r:id="rId8" w:history="1">
+      <w:hyperlink r:id="rId10" w:history="1">
         <w:r>
           <w:rPr>
             <w:rStyle w:val="Hyperlink"/>
@@ -1351,7 +1500,7 @@
       </w:hyperlink>
     </w:p>
     <w:p>
-      <w:hyperlink r:id="rId9" w:history="1">
+      <w:hyperlink r:id="rId11" w:history="1">
         <w:r>
           <w:rPr>
             <w:rStyle w:val="Hyperlink"/>
@@ -1391,8 +1540,16 @@
     <w:p>
       <w:pPr>
         <w:pStyle w:val="Heading2"/>
+        <w:rPr>
+          <w:b/>
+          <w:bCs/>
+        </w:rPr>
       </w:pPr>
       <w:r>
+        <w:rPr>
+          <w:b/>
+          <w:bCs/>
+        </w:rPr>
         <w:t>Data Cleaning and Merging:</w:t>
       </w:r>
     </w:p>
@@ -1950,19 +2107,7 @@
           <w:rPr>
             <w:rStyle w:val="Hyperlink"/>
           </w:rPr>
-          <w:t>ann</w:t>
-        </w:r>
-        <w:r>
-          <w:rPr>
-            <w:rStyle w:val="Hyperlink"/>
-          </w:rPr>
-          <w:t>e</w:t>
-        </w:r>
-        <w:r>
-          <w:rPr>
-            <w:rStyle w:val="Hyperlink"/>
-          </w:rPr>
-          <w:t>xure</w:t>
+          <w:t>annexure</w:t>
         </w:r>
         <w:r>
           <w:rPr>
@@ -1976,8 +2121,16 @@
     <w:p>
       <w:pPr>
         <w:pStyle w:val="Heading2"/>
+        <w:rPr>
+          <w:b/>
+          <w:bCs/>
+        </w:rPr>
       </w:pPr>
       <w:r>
+        <w:rPr>
+          <w:b/>
+          <w:bCs/>
+        </w:rPr>
         <w:t>Data Modelling:</w:t>
       </w:r>
     </w:p>
@@ -1994,6 +2147,9 @@
         </w:rPr>
       </w:pPr>
       <w:r>
+        <w:rPr>
+          <w:noProof/>
+        </w:rPr>
         <w:drawing>
           <wp:inline distT="0" distB="0" distL="0" distR="0" wp14:anchorId="7068CC58" wp14:editId="7F742D4C">
             <wp:extent cx="4794856" cy="4716145"/>
@@ -2010,7 +2166,7 @@
                     <pic:cNvPicPr/>
                   </pic:nvPicPr>
                   <pic:blipFill rotWithShape="1">
-                    <a:blip r:embed="rId10"/>
+                    <a:blip r:embed="rId12"/>
                     <a:srcRect l="19321" t="17177"/>
                     <a:stretch/>
                   </pic:blipFill>
@@ -2077,7 +2233,17 @@
     <w:p>
       <w:r>
         <w:lastRenderedPageBreak/>
-        <w:t>Based on above data, I ran a logistic regression with 10-folds cross validation method using WEKA. The results for the same were as below:</w:t>
+        <w:t xml:space="preserve">Based on above data, I ran a logistic regression with 10-folds cross validation method using </w:t>
+      </w:r>
+      <w:r>
+        <w:rPr>
+          <w:b/>
+          <w:bCs/>
+        </w:rPr>
+        <w:t>WEKA</w:t>
+      </w:r>
+      <w:r>
+        <w:t>. The results for the same were as below:</w:t>
       </w:r>
     </w:p>
     <w:p>
@@ -2689,11 +2855,26 @@
         </w:rPr>
         <w:t>+</w:t>
       </w:r>
-      <w:r>
-        <w:rPr>
-          <w:rStyle w:val="NormalTok"/>
-        </w:rPr>
-        <w:t>rate,</w:t>
+      <w:commentRangeStart w:id="8"/>
+      <w:r>
+        <w:rPr>
+          <w:rStyle w:val="NormalTok"/>
+        </w:rPr>
+        <w:t>rate</w:t>
+      </w:r>
+      <w:commentRangeEnd w:id="8"/>
+      <w:r>
+        <w:rPr>
+          <w:rStyle w:val="CommentReference"/>
+          <w:rFonts w:asciiTheme="minorHAnsi" w:hAnsiTheme="minorHAnsi"/>
+        </w:rPr>
+        <w:commentReference w:id="8"/>
+      </w:r>
+      <w:r>
+        <w:rPr>
+          <w:rStyle w:val="NormalTok"/>
+        </w:rPr>
+        <w:t>,</w:t>
       </w:r>
       <w:r>
         <w:rPr>
@@ -3055,11 +3236,19 @@
         </w:rPr>
         <w:t>+</w:t>
       </w:r>
-      <w:r>
-        <w:rPr>
-          <w:rStyle w:val="NormalTok"/>
-        </w:rPr>
-        <w:t>count.shg,</w:t>
+      <w:bookmarkStart w:id="9" w:name="_GoBack"/>
+      <w:r>
+        <w:rPr>
+          <w:rStyle w:val="NormalTok"/>
+        </w:rPr>
+        <w:t>count</w:t>
+      </w:r>
+      <w:bookmarkEnd w:id="9"/>
+      <w:r>
+        <w:rPr>
+          <w:rStyle w:val="NormalTok"/>
+        </w:rPr>
+        <w:t>.shg,</w:t>
       </w:r>
       <w:r>
         <w:rPr>
@@ -3836,7 +4025,13 @@
     </w:p>
     <w:p>
       <w:r>
-        <w:t>Not considering model m3 and m5 as it is providing us with fitted values of probabilities as either 1 or 0 which is too direct classification of the profitability.</w:t>
+        <w:t>Not considering model m3 and m5 as it is providing us with fitted values of probabilities as either 1 or 0 which is</w:t>
+      </w:r>
+      <w:r>
+        <w:t xml:space="preserve"> too idealistic</w:t>
+      </w:r>
+      <w:r>
+        <w:t>.</w:t>
       </w:r>
     </w:p>
     <w:p>
@@ -4538,8 +4733,6 @@
       <w:pPr>
         <w:pStyle w:val="SourceCode"/>
       </w:pPr>
-      <w:bookmarkStart w:id="1" w:name="_GoBack"/>
-      <w:bookmarkEnd w:id="1"/>
       <w:r>
         <w:rPr>
           <w:rStyle w:val="CommentTok"/>
@@ -5883,8 +6076,8 @@
       <w:pPr>
         <w:pStyle w:val="Heading1"/>
       </w:pPr>
-      <w:bookmarkStart w:id="2" w:name="_1.1_Code_for"/>
-      <w:bookmarkEnd w:id="2"/>
+      <w:bookmarkStart w:id="10" w:name="_1.1_Code_for"/>
+      <w:bookmarkEnd w:id="10"/>
       <w:r>
         <w:t>1.1 Code for web-scraping</w:t>
       </w:r>
@@ -9605,8 +9798,8 @@
       <w:pPr>
         <w:pStyle w:val="Heading1"/>
       </w:pPr>
-      <w:bookmarkStart w:id="3" w:name="_1.2_Code_for"/>
-      <w:bookmarkEnd w:id="3"/>
+      <w:bookmarkStart w:id="11" w:name="_1.2_Code_for"/>
+      <w:bookmarkEnd w:id="11"/>
       <w:r>
         <w:lastRenderedPageBreak/>
         <w:t>1.2 Code for Data merging and cleaning</w:t>
@@ -14865,21 +15058,7 @@
         <w:rPr>
           <w:rStyle w:val="VerbatimChar"/>
         </w:rPr>
-        <w:t>"                    "</w:t>
-      </w:r>
-      <w:proofErr w:type="spellStart"/>
-      <w:r>
-        <w:rPr>
-          <w:rStyle w:val="VerbatimChar"/>
-        </w:rPr>
-        <w:t>Bargarh</w:t>
-      </w:r>
-      <w:proofErr w:type="spellEnd"/>
-      <w:r>
-        <w:rPr>
-          <w:rStyle w:val="VerbatimChar"/>
-        </w:rPr>
-        <w:t xml:space="preserve">"                   </w:t>
+        <w:t xml:space="preserve">"                    "Bargarh"                   </w:t>
       </w:r>
       <w:r>
         <w:br/>
@@ -15032,21 +15211,7 @@
         <w:rPr>
           <w:rStyle w:val="VerbatimChar"/>
         </w:rPr>
-        <w:t>##  [67] "</w:t>
-      </w:r>
-      <w:proofErr w:type="spellStart"/>
-      <w:r>
-        <w:rPr>
-          <w:rStyle w:val="VerbatimChar"/>
-        </w:rPr>
-        <w:t>Malkangiri</w:t>
-      </w:r>
-      <w:proofErr w:type="spellEnd"/>
-      <w:r>
-        <w:rPr>
-          <w:rStyle w:val="VerbatimChar"/>
-        </w:rPr>
-        <w:t>"                 "</w:t>
+        <w:t>##  [67] "Malkangiri"                 "</w:t>
       </w:r>
       <w:proofErr w:type="spellStart"/>
       <w:r>
@@ -15341,21 +15506,7 @@
         <w:rPr>
           <w:rStyle w:val="VerbatimChar"/>
         </w:rPr>
-        <w:t>"                   "</w:t>
-      </w:r>
-      <w:proofErr w:type="spellStart"/>
-      <w:r>
-        <w:rPr>
-          <w:rStyle w:val="VerbatimChar"/>
-        </w:rPr>
-        <w:t>Kishanganj</w:t>
-      </w:r>
-      <w:proofErr w:type="spellEnd"/>
-      <w:r>
-        <w:rPr>
-          <w:rStyle w:val="VerbatimChar"/>
-        </w:rPr>
-        <w:t xml:space="preserve">"                </w:t>
+        <w:t xml:space="preserve">"                   "Kishanganj"                </w:t>
       </w:r>
       <w:r>
         <w:br/>
@@ -19573,6 +19724,201 @@
     </w:sectPr>
   </w:body>
 </w:document>
+</file>
+
+<file path=word/comments.xml><?xml version="1.0" encoding="utf-8"?>
+<w:comments xmlns:wpc="http://schemas.microsoft.com/office/word/2010/wordprocessingCanvas" xmlns:cx="http://schemas.microsoft.com/office/drawing/2014/chartex" xmlns:cx1="http://schemas.microsoft.com/office/drawing/2015/9/8/chartex" xmlns:cx2="http://schemas.microsoft.com/office/drawing/2015/10/21/chartex" xmlns:cx3="http://schemas.microsoft.com/office/drawing/2016/5/9/chartex" xmlns:cx4="http://schemas.microsoft.com/office/drawing/2016/5/10/chartex" xmlns:cx5="http://schemas.microsoft.com/office/drawing/2016/5/11/chartex" xmlns:cx6="http://schemas.microsoft.com/office/drawing/2016/5/12/chartex" xmlns:cx7="http://schemas.microsoft.com/office/drawing/2016/5/13/chartex" xmlns:cx8="http://schemas.microsoft.com/office/drawing/2016/5/14/chartex" xmlns:mc="http://schemas.openxmlformats.org/markup-compatibility/2006" xmlns:aink="http://schemas.microsoft.com/office/drawing/2016/ink" xmlns:am3d="http://schemas.microsoft.com/office/drawing/2017/model3d" xmlns:o="urn:schemas-microsoft-com:office:office" xmlns:r="http://schemas.openxmlformats.org/officeDocument/2006/relationships" xmlns:m="http://schemas.openxmlformats.org/officeDocument/2006/math" xmlns:v="urn:schemas-microsoft-com:vml" xmlns:wp14="http://schemas.microsoft.com/office/word/2010/wordprocessingDrawing" xmlns:wp="http://schemas.openxmlformats.org/drawingml/2006/wordprocessingDrawing" xmlns:w10="urn:schemas-microsoft-com:office:word" xmlns:w="http://schemas.openxmlformats.org/wordprocessingml/2006/main" xmlns:w14="http://schemas.microsoft.com/office/word/2010/wordml" xmlns:w15="http://schemas.microsoft.com/office/word/2012/wordml" xmlns:w16cid="http://schemas.microsoft.com/office/word/2016/wordml/cid" xmlns:w16se="http://schemas.microsoft.com/office/word/2015/wordml/symex" xmlns:wpg="http://schemas.microsoft.com/office/word/2010/wordprocessingGroup" xmlns:wpi="http://schemas.microsoft.com/office/word/2010/wordprocessingInk" xmlns:wne="http://schemas.microsoft.com/office/word/2006/wordml" xmlns:wps="http://schemas.microsoft.com/office/word/2010/wordprocessingShape" mc:Ignorable="w14 w15 w16se w16cid wp14">
+  <w:comment w:id="1" w:author="Rushikesh Maheshwari" w:date="2019-08-04T22:18:00Z" w:initials="RM">
+    <w:p>
+      <w:pPr>
+        <w:pStyle w:val="CommentText"/>
+      </w:pPr>
+      <w:r>
+        <w:rPr>
+          <w:rStyle w:val="CommentReference"/>
+        </w:rPr>
+        <w:annotationRef/>
+      </w:r>
+      <w:r>
+        <w:t>One para for abstract or executive summary comprising of problem statement.</w:t>
+      </w:r>
+    </w:p>
+  </w:comment>
+  <w:comment w:id="2" w:author="Rushikesh Maheshwari" w:date="2019-08-04T22:28:00Z" w:initials="RM">
+    <w:p>
+      <w:pPr>
+        <w:pStyle w:val="CommentText"/>
+      </w:pPr>
+      <w:r>
+        <w:rPr>
+          <w:rStyle w:val="CommentReference"/>
+        </w:rPr>
+        <w:annotationRef/>
+      </w:r>
+      <w:hyperlink r:id="rId1" w:history="1">
+        <w:r>
+          <w:rPr>
+            <w:rStyle w:val="Hyperlink"/>
+          </w:rPr>
+          <w:t>https://scholar.google.com/scholar?hl=en&amp;as_sdt=0%2C10&amp;q=business+expansion+strategies&amp;btnG=&amp;oq=business+expans</w:t>
+        </w:r>
+      </w:hyperlink>
+    </w:p>
+    <w:p>
+      <w:pPr>
+        <w:pStyle w:val="CommentText"/>
+      </w:pPr>
+    </w:p>
+    <w:p>
+      <w:pPr>
+        <w:pStyle w:val="CommentText"/>
+      </w:pPr>
+      <w:r>
+        <w:t>refer this for literature review. Refer to cited by &gt; 100. Search business expansion strategies with analytics.</w:t>
+      </w:r>
+    </w:p>
+  </w:comment>
+  <w:comment w:id="3" w:author="Rushikesh Maheshwari" w:date="2019-08-04T22:27:00Z" w:initials="RM">
+    <w:p>
+      <w:pPr>
+        <w:pStyle w:val="CommentText"/>
+      </w:pPr>
+      <w:r>
+        <w:rPr>
+          <w:rStyle w:val="CommentReference"/>
+        </w:rPr>
+        <w:annotationRef/>
+      </w:r>
+      <w:r>
+        <w:t>Create one master section for data and sub-section about data process</w:t>
+      </w:r>
+    </w:p>
+  </w:comment>
+  <w:comment w:id="4" w:author="Rushikesh Maheshwari" w:date="2019-08-04T22:21:00Z" w:initials="RM">
+    <w:p>
+      <w:pPr>
+        <w:pStyle w:val="CommentText"/>
+      </w:pPr>
+      <w:r>
+        <w:rPr>
+          <w:rStyle w:val="CommentReference"/>
+        </w:rPr>
+        <w:annotationRef/>
+      </w:r>
+      <w:r>
+        <w:t>Provide references to the data collection</w:t>
+      </w:r>
+    </w:p>
+  </w:comment>
+  <w:comment w:id="5" w:author="Rushikesh Maheshwari" w:date="2019-08-04T22:36:00Z" w:initials="RM">
+    <w:p>
+      <w:pPr>
+        <w:pStyle w:val="CommentText"/>
+      </w:pPr>
+      <w:r>
+        <w:rPr>
+          <w:rStyle w:val="CommentReference"/>
+        </w:rPr>
+        <w:annotationRef/>
+      </w:r>
+      <w:r>
+        <w:t>Group of Women forms SHG (10 is the ideal number for people in group). Loans are provided to these groups.</w:t>
+      </w:r>
+    </w:p>
+  </w:comment>
+  <w:comment w:id="6" w:author="Rushikesh Maheshwari" w:date="2019-08-04T22:22:00Z" w:initials="RM">
+    <w:p>
+      <w:pPr>
+        <w:pStyle w:val="CommentText"/>
+      </w:pPr>
+      <w:r>
+        <w:rPr>
+          <w:rStyle w:val="CommentReference"/>
+        </w:rPr>
+        <w:annotationRef/>
+      </w:r>
+      <w:r>
+        <w:t>Reference section in the end of the document. (IEEE notations)</w:t>
+      </w:r>
+    </w:p>
+  </w:comment>
+  <w:comment w:id="7" w:author="Rushikesh Maheshwari" w:date="2019-08-04T22:26:00Z" w:initials="RM">
+    <w:p>
+      <w:pPr>
+        <w:pStyle w:val="CommentText"/>
+      </w:pPr>
+      <w:r>
+        <w:rPr>
+          <w:rStyle w:val="CommentReference"/>
+        </w:rPr>
+        <w:annotationRef/>
+      </w:r>
+      <w:r>
+        <w:t>Demographics does not change drastically in short period of time hence we can rely on this data</w:t>
+      </w:r>
+    </w:p>
+  </w:comment>
+  <w:comment w:id="8" w:author="Rushikesh Maheshwari" w:date="2019-08-04T22:44:00Z" w:initials="RM">
+    <w:p>
+      <w:pPr>
+        <w:pStyle w:val="CommentText"/>
+      </w:pPr>
+      <w:r>
+        <w:rPr>
+          <w:rStyle w:val="CommentReference"/>
+        </w:rPr>
+        <w:annotationRef/>
+      </w:r>
+      <w:r>
+        <w:t>Rate and literacy are correlated. Try with unemployment and literacy and keep one.</w:t>
+      </w:r>
+      <w:r>
+        <w:t xml:space="preserve"> </w:t>
+      </w:r>
+      <w:r>
+        <w:rPr>
+          <w:b/>
+          <w:bCs/>
+        </w:rPr>
+        <w:t>Employment in impacted with literacy and not vice-versa.</w:t>
+      </w:r>
+    </w:p>
+  </w:comment>
+</w:comments>
+</file>
+
+<file path=word/commentsExtended.xml><?xml version="1.0" encoding="utf-8"?>
+<w15:commentsEx xmlns:wpc="http://schemas.microsoft.com/office/word/2010/wordprocessingCanvas" xmlns:cx="http://schemas.microsoft.com/office/drawing/2014/chartex" xmlns:cx1="http://schemas.microsoft.com/office/drawing/2015/9/8/chartex" xmlns:cx2="http://schemas.microsoft.com/office/drawing/2015/10/21/chartex" xmlns:cx3="http://schemas.microsoft.com/office/drawing/2016/5/9/chartex" xmlns:cx4="http://schemas.microsoft.com/office/drawing/2016/5/10/chartex" xmlns:cx5="http://schemas.microsoft.com/office/drawing/2016/5/11/chartex" xmlns:cx6="http://schemas.microsoft.com/office/drawing/2016/5/12/chartex" xmlns:cx7="http://schemas.microsoft.com/office/drawing/2016/5/13/chartex" xmlns:cx8="http://schemas.microsoft.com/office/drawing/2016/5/14/chartex" xmlns:mc="http://schemas.openxmlformats.org/markup-compatibility/2006" xmlns:aink="http://schemas.microsoft.com/office/drawing/2016/ink" xmlns:am3d="http://schemas.microsoft.com/office/drawing/2017/model3d" xmlns:o="urn:schemas-microsoft-com:office:office" xmlns:r="http://schemas.openxmlformats.org/officeDocument/2006/relationships" xmlns:m="http://schemas.openxmlformats.org/officeDocument/2006/math" xmlns:v="urn:schemas-microsoft-com:vml" xmlns:wp14="http://schemas.microsoft.com/office/word/2010/wordprocessingDrawing" xmlns:wp="http://schemas.openxmlformats.org/drawingml/2006/wordprocessingDrawing" xmlns:w10="urn:schemas-microsoft-com:office:word" xmlns:w="http://schemas.openxmlformats.org/wordprocessingml/2006/main" xmlns:w14="http://schemas.microsoft.com/office/word/2010/wordml" xmlns:w15="http://schemas.microsoft.com/office/word/2012/wordml" xmlns:w16cid="http://schemas.microsoft.com/office/word/2016/wordml/cid" xmlns:w16se="http://schemas.microsoft.com/office/word/2015/wordml/symex" xmlns:wpg="http://schemas.microsoft.com/office/word/2010/wordprocessingGroup" xmlns:wpi="http://schemas.microsoft.com/office/word/2010/wordprocessingInk" xmlns:wne="http://schemas.microsoft.com/office/word/2006/wordml" xmlns:wps="http://schemas.microsoft.com/office/word/2010/wordprocessingShape" mc:Ignorable="w14 w15 w16se w16cid wp14">
+  <w15:commentEx w15:paraId="45D14B6E" w15:done="0"/>
+  <w15:commentEx w15:paraId="33A472E6" w15:done="0"/>
+  <w15:commentEx w15:paraId="48C1F8C6" w15:done="0"/>
+  <w15:commentEx w15:paraId="7F970A9E" w15:done="0"/>
+  <w15:commentEx w15:paraId="3F2D7189" w15:done="0"/>
+  <w15:commentEx w15:paraId="573A4CE5" w15:done="0"/>
+  <w15:commentEx w15:paraId="6D5A4D08" w15:done="0"/>
+  <w15:commentEx w15:paraId="5969BC4A" w15:done="0"/>
+</w15:commentsEx>
+</file>
+
+<file path=word/commentsIds.xml><?xml version="1.0" encoding="utf-8"?>
+<w16cid:commentsIds xmlns:wpc="http://schemas.microsoft.com/office/word/2010/wordprocessingCanvas" xmlns:cx="http://schemas.microsoft.com/office/drawing/2014/chartex" xmlns:cx1="http://schemas.microsoft.com/office/drawing/2015/9/8/chartex" xmlns:cx2="http://schemas.microsoft.com/office/drawing/2015/10/21/chartex" xmlns:cx3="http://schemas.microsoft.com/office/drawing/2016/5/9/chartex" xmlns:cx4="http://schemas.microsoft.com/office/drawing/2016/5/10/chartex" xmlns:cx5="http://schemas.microsoft.com/office/drawing/2016/5/11/chartex" xmlns:cx6="http://schemas.microsoft.com/office/drawing/2016/5/12/chartex" xmlns:cx7="http://schemas.microsoft.com/office/drawing/2016/5/13/chartex" xmlns:cx8="http://schemas.microsoft.com/office/drawing/2016/5/14/chartex" xmlns:mc="http://schemas.openxmlformats.org/markup-compatibility/2006" xmlns:aink="http://schemas.microsoft.com/office/drawing/2016/ink" xmlns:am3d="http://schemas.microsoft.com/office/drawing/2017/model3d" xmlns:o="urn:schemas-microsoft-com:office:office" xmlns:r="http://schemas.openxmlformats.org/officeDocument/2006/relationships" xmlns:m="http://schemas.openxmlformats.org/officeDocument/2006/math" xmlns:v="urn:schemas-microsoft-com:vml" xmlns:wp14="http://schemas.microsoft.com/office/word/2010/wordprocessingDrawing" xmlns:wp="http://schemas.openxmlformats.org/drawingml/2006/wordprocessingDrawing" xmlns:w10="urn:schemas-microsoft-com:office:word" xmlns:w="http://schemas.openxmlformats.org/wordprocessingml/2006/main" xmlns:w14="http://schemas.microsoft.com/office/word/2010/wordml" xmlns:w15="http://schemas.microsoft.com/office/word/2012/wordml" xmlns:w16cid="http://schemas.microsoft.com/office/word/2016/wordml/cid" xmlns:w16se="http://schemas.microsoft.com/office/word/2015/wordml/symex" xmlns:wpg="http://schemas.microsoft.com/office/word/2010/wordprocessingGroup" xmlns:wpi="http://schemas.microsoft.com/office/word/2010/wordprocessingInk" xmlns:wne="http://schemas.microsoft.com/office/word/2006/wordml" xmlns:wps="http://schemas.microsoft.com/office/word/2010/wordprocessingShape" mc:Ignorable="w14 w15 w16se w16cid wp14">
+  <w16cid:commentId w16cid:paraId="45D14B6E" w16cid:durableId="20F1D852"/>
+  <w16cid:commentId w16cid:paraId="33A472E6" w16cid:durableId="20F1DA9D"/>
+  <w16cid:commentId w16cid:paraId="48C1F8C6" w16cid:durableId="20F1DA43"/>
+  <w16cid:commentId w16cid:paraId="7F970A9E" w16cid:durableId="20F1D8E3"/>
+  <w16cid:commentId w16cid:paraId="3F2D7189" w16cid:durableId="20F1DC52"/>
+  <w16cid:commentId w16cid:paraId="573A4CE5" w16cid:durableId="20F1D942"/>
+  <w16cid:commentId w16cid:paraId="6D5A4D08" w16cid:durableId="20F1DA25"/>
+  <w16cid:commentId w16cid:paraId="5969BC4A" w16cid:durableId="20F1DE68"/>
+</w16cid:commentsIds>
+</file>
+
+<file path=word/people.xml><?xml version="1.0" encoding="utf-8"?>
+<w15:people xmlns:wpc="http://schemas.microsoft.com/office/word/2010/wordprocessingCanvas" xmlns:cx="http://schemas.microsoft.com/office/drawing/2014/chartex" xmlns:cx1="http://schemas.microsoft.com/office/drawing/2015/9/8/chartex" xmlns:cx2="http://schemas.microsoft.com/office/drawing/2015/10/21/chartex" xmlns:cx3="http://schemas.microsoft.com/office/drawing/2016/5/9/chartex" xmlns:cx4="http://schemas.microsoft.com/office/drawing/2016/5/10/chartex" xmlns:cx5="http://schemas.microsoft.com/office/drawing/2016/5/11/chartex" xmlns:cx6="http://schemas.microsoft.com/office/drawing/2016/5/12/chartex" xmlns:cx7="http://schemas.microsoft.com/office/drawing/2016/5/13/chartex" xmlns:cx8="http://schemas.microsoft.com/office/drawing/2016/5/14/chartex" xmlns:mc="http://schemas.openxmlformats.org/markup-compatibility/2006" xmlns:aink="http://schemas.microsoft.com/office/drawing/2016/ink" xmlns:am3d="http://schemas.microsoft.com/office/drawing/2017/model3d" xmlns:o="urn:schemas-microsoft-com:office:office" xmlns:r="http://schemas.openxmlformats.org/officeDocument/2006/relationships" xmlns:m="http://schemas.openxmlformats.org/officeDocument/2006/math" xmlns:v="urn:schemas-microsoft-com:vml" xmlns:wp14="http://schemas.microsoft.com/office/word/2010/wordprocessingDrawing" xmlns:wp="http://schemas.openxmlformats.org/drawingml/2006/wordprocessingDrawing" xmlns:w10="urn:schemas-microsoft-com:office:word" xmlns:w="http://schemas.openxmlformats.org/wordprocessingml/2006/main" xmlns:w14="http://schemas.microsoft.com/office/word/2010/wordml" xmlns:w15="http://schemas.microsoft.com/office/word/2012/wordml" xmlns:w16cid="http://schemas.microsoft.com/office/word/2016/wordml/cid" xmlns:w16se="http://schemas.microsoft.com/office/word/2015/wordml/symex" xmlns:wpg="http://schemas.microsoft.com/office/word/2010/wordprocessingGroup" xmlns:wpi="http://schemas.microsoft.com/office/word/2010/wordprocessingInk" xmlns:wne="http://schemas.microsoft.com/office/word/2006/wordml" xmlns:wps="http://schemas.microsoft.com/office/word/2010/wordprocessingShape" mc:Ignorable="w14 w15 w16se w16cid wp14">
+  <w15:person w15:author="Rushikesh Maheshwari">
+    <w15:presenceInfo w15:providerId="Windows Live" w15:userId="52dd1d2c9c297d1f"/>
+  </w15:person>
+</w15:people>
 </file>
 
 <file path=word/styles.xml><?xml version="1.0" encoding="utf-8"?>
@@ -19698,6 +20044,7 @@
     <w:lsdException w:name="HTML Sample" w:semiHidden="1" w:unhideWhenUsed="1"/>
     <w:lsdException w:name="HTML Typewriter" w:semiHidden="1" w:unhideWhenUsed="1"/>
     <w:lsdException w:name="HTML Variable" w:semiHidden="1" w:unhideWhenUsed="1"/>
+    <w:lsdException w:name="Normal Table" w:semiHidden="1" w:unhideWhenUsed="1"/>
     <w:lsdException w:name="annotation subject" w:semiHidden="1" w:unhideWhenUsed="1"/>
     <w:lsdException w:name="No List" w:semiHidden="1" w:unhideWhenUsed="1"/>
     <w:lsdException w:name="Outline List 1" w:semiHidden="1" w:unhideWhenUsed="1"/>
@@ -19744,8 +20091,10 @@
     <w:lsdException w:name="Table Subtle 2" w:semiHidden="1" w:unhideWhenUsed="1"/>
     <w:lsdException w:name="Table Web 1" w:semiHidden="1" w:unhideWhenUsed="1"/>
     <w:lsdException w:name="Table Web 2" w:semiHidden="1" w:unhideWhenUsed="1"/>
+    <w:lsdException w:name="Table Web 3" w:semiHidden="1" w:unhideWhenUsed="1"/>
     <w:lsdException w:name="Balloon Text" w:semiHidden="1" w:unhideWhenUsed="1"/>
     <w:lsdException w:name="Table Grid" w:uiPriority="39"/>
+    <w:lsdException w:name="Table Theme" w:semiHidden="1" w:unhideWhenUsed="1"/>
     <w:lsdException w:name="Placeholder Text" w:semiHidden="1"/>
     <w:lsdException w:name="No Spacing" w:uiPriority="1" w:qFormat="1"/>
     <w:lsdException w:name="Light Shading" w:uiPriority="60"/>
@@ -20345,6 +20694,104 @@
       <w:szCs w:val="26"/>
     </w:rPr>
   </w:style>
+  <w:style w:type="character" w:styleId="CommentReference">
+    <w:name w:val="annotation reference"/>
+    <w:basedOn w:val="DefaultParagraphFont"/>
+    <w:uiPriority w:val="99"/>
+    <w:semiHidden/>
+    <w:unhideWhenUsed/>
+    <w:rsid w:val="001E6F03"/>
+    <w:rPr>
+      <w:sz w:val="16"/>
+      <w:szCs w:val="16"/>
+    </w:rPr>
+  </w:style>
+  <w:style w:type="paragraph" w:styleId="CommentText">
+    <w:name w:val="annotation text"/>
+    <w:basedOn w:val="Normal"/>
+    <w:link w:val="CommentTextChar"/>
+    <w:uiPriority w:val="99"/>
+    <w:semiHidden/>
+    <w:unhideWhenUsed/>
+    <w:rsid w:val="001E6F03"/>
+    <w:pPr>
+      <w:spacing w:line="240" w:lineRule="auto"/>
+    </w:pPr>
+    <w:rPr>
+      <w:sz w:val="20"/>
+      <w:szCs w:val="20"/>
+    </w:rPr>
+  </w:style>
+  <w:style w:type="character" w:customStyle="1" w:styleId="CommentTextChar">
+    <w:name w:val="Comment Text Char"/>
+    <w:basedOn w:val="DefaultParagraphFont"/>
+    <w:link w:val="CommentText"/>
+    <w:uiPriority w:val="99"/>
+    <w:semiHidden/>
+    <w:rsid w:val="001E6F03"/>
+    <w:rPr>
+      <w:sz w:val="20"/>
+      <w:szCs w:val="20"/>
+    </w:rPr>
+  </w:style>
+  <w:style w:type="paragraph" w:styleId="CommentSubject">
+    <w:name w:val="annotation subject"/>
+    <w:basedOn w:val="CommentText"/>
+    <w:next w:val="CommentText"/>
+    <w:link w:val="CommentSubjectChar"/>
+    <w:uiPriority w:val="99"/>
+    <w:semiHidden/>
+    <w:unhideWhenUsed/>
+    <w:rsid w:val="001E6F03"/>
+    <w:rPr>
+      <w:b/>
+      <w:bCs/>
+    </w:rPr>
+  </w:style>
+  <w:style w:type="character" w:customStyle="1" w:styleId="CommentSubjectChar">
+    <w:name w:val="Comment Subject Char"/>
+    <w:basedOn w:val="CommentTextChar"/>
+    <w:link w:val="CommentSubject"/>
+    <w:uiPriority w:val="99"/>
+    <w:semiHidden/>
+    <w:rsid w:val="001E6F03"/>
+    <w:rPr>
+      <w:b/>
+      <w:bCs/>
+      <w:sz w:val="20"/>
+      <w:szCs w:val="20"/>
+    </w:rPr>
+  </w:style>
+  <w:style w:type="paragraph" w:styleId="BalloonText">
+    <w:name w:val="Balloon Text"/>
+    <w:basedOn w:val="Normal"/>
+    <w:link w:val="BalloonTextChar"/>
+    <w:uiPriority w:val="99"/>
+    <w:semiHidden/>
+    <w:unhideWhenUsed/>
+    <w:rsid w:val="001E6F03"/>
+    <w:pPr>
+      <w:spacing w:after="0" w:line="240" w:lineRule="auto"/>
+    </w:pPr>
+    <w:rPr>
+      <w:rFonts w:ascii="Segoe UI" w:hAnsi="Segoe UI" w:cs="Segoe UI"/>
+      <w:sz w:val="18"/>
+      <w:szCs w:val="18"/>
+    </w:rPr>
+  </w:style>
+  <w:style w:type="character" w:customStyle="1" w:styleId="BalloonTextChar">
+    <w:name w:val="Balloon Text Char"/>
+    <w:basedOn w:val="DefaultParagraphFont"/>
+    <w:link w:val="BalloonText"/>
+    <w:uiPriority w:val="99"/>
+    <w:semiHidden/>
+    <w:rsid w:val="001E6F03"/>
+    <w:rPr>
+      <w:rFonts w:ascii="Segoe UI" w:hAnsi="Segoe UI" w:cs="Segoe UI"/>
+      <w:sz w:val="18"/>
+      <w:szCs w:val="18"/>
+    </w:rPr>
+  </w:style>
 </w:styles>
 </file>
 
@@ -20648,7 +21095,7 @@
 </file>
 
 <file path=customXml/itemProps1.xml><?xml version="1.0" encoding="utf-8"?>
-<ds:datastoreItem xmlns:ds="http://schemas.openxmlformats.org/officeDocument/2006/customXml" ds:itemID="{E453CB97-EF94-48BE-B263-1C7463F3E06A}">
+<ds:datastoreItem xmlns:ds="http://schemas.openxmlformats.org/officeDocument/2006/customXml" ds:itemID="{580A9AE3-A83F-4262-A638-8A401A47841F}">
   <ds:schemaRefs>
     <ds:schemaRef ds:uri="http://schemas.openxmlformats.org/officeDocument/2006/bibliography"/>
   </ds:schemaRefs>

</xml_diff>